<commit_message>
fixed image and insto text
</commit_message>
<xml_diff>
--- a/docs/.vuepress/ImageSources/NumberSystems.docx
+++ b/docs/.vuepress/ImageSources/NumberSystems.docx
@@ -1,6 +1,6 @@
 
 <file path=word/document.xml><?xml version="1.0" encoding="utf-8"?>
-<w:document xmlns:wpc="http://schemas.microsoft.com/office/word/2010/wordprocessingCanvas" xmlns:cx="http://schemas.microsoft.com/office/drawing/2014/chartex" xmlns:cx1="http://schemas.microsoft.com/office/drawing/2015/9/8/chartex" xmlns:cx2="http://schemas.microsoft.com/office/drawing/2015/10/21/chartex" xmlns:cx3="http://schemas.microsoft.com/office/drawing/2016/5/9/chartex" xmlns:cx4="http://schemas.microsoft.com/office/drawing/2016/5/10/chartex" xmlns:cx5="http://schemas.microsoft.com/office/drawing/2016/5/11/chartex" xmlns:cx6="http://schemas.microsoft.com/office/drawing/2016/5/12/chartex" xmlns:cx7="http://schemas.microsoft.com/office/drawing/2016/5/13/chartex" xmlns:cx8="http://schemas.microsoft.com/office/drawing/2016/5/14/chartex" xmlns:mc="http://schemas.openxmlformats.org/markup-compatibility/2006" xmlns:aink="http://schemas.microsoft.com/office/drawing/2016/ink" xmlns:am3d="http://schemas.microsoft.com/office/drawing/2017/model3d" xmlns:o="urn:schemas-microsoft-com:office:office" xmlns:r="http://schemas.openxmlformats.org/officeDocument/2006/relationships" xmlns:m="http://schemas.openxmlformats.org/officeDocument/2006/math" xmlns:v="urn:schemas-microsoft-com:vml" xmlns:wp14="http://schemas.microsoft.com/office/word/2010/wordprocessingDrawing" xmlns:wp="http://schemas.openxmlformats.org/drawingml/2006/wordprocessingDrawing" xmlns:w10="urn:schemas-microsoft-com:office:word" xmlns:w="http://schemas.openxmlformats.org/wordprocessingml/2006/main" xmlns:w14="http://schemas.microsoft.com/office/word/2010/wordml" xmlns:w15="http://schemas.microsoft.com/office/word/2012/wordml" xmlns:w16cex="http://schemas.microsoft.com/office/word/2018/wordml/cex" xmlns:w16cid="http://schemas.microsoft.com/office/word/2016/wordml/cid" xmlns:w16="http://schemas.microsoft.com/office/word/2018/wordml" xmlns:w16sdtdh="http://schemas.microsoft.com/office/word/2020/wordml/sdtdatahash" xmlns:w16se="http://schemas.microsoft.com/office/word/2015/wordml/symex" xmlns:wpg="http://schemas.microsoft.com/office/word/2010/wordprocessingGroup" xmlns:wpi="http://schemas.microsoft.com/office/word/2010/wordprocessingInk" xmlns:wne="http://schemas.microsoft.com/office/word/2006/wordml" xmlns:wps="http://schemas.microsoft.com/office/word/2010/wordprocessingShape" mc:Ignorable="w14 w15 w16se w16cid w16 w16cex w16sdtdh wp14">
+<w:document xmlns:wpc="http://schemas.microsoft.com/office/word/2010/wordprocessingCanvas" xmlns:cx="http://schemas.microsoft.com/office/drawing/2014/chartex" xmlns:cx1="http://schemas.microsoft.com/office/drawing/2015/9/8/chartex" xmlns:cx2="http://schemas.microsoft.com/office/drawing/2015/10/21/chartex" xmlns:cx3="http://schemas.microsoft.com/office/drawing/2016/5/9/chartex" xmlns:cx4="http://schemas.microsoft.com/office/drawing/2016/5/10/chartex" xmlns:cx5="http://schemas.microsoft.com/office/drawing/2016/5/11/chartex" xmlns:cx6="http://schemas.microsoft.com/office/drawing/2016/5/12/chartex" xmlns:cx7="http://schemas.microsoft.com/office/drawing/2016/5/13/chartex" xmlns:cx8="http://schemas.microsoft.com/office/drawing/2016/5/14/chartex" xmlns:mc="http://schemas.openxmlformats.org/markup-compatibility/2006" xmlns:aink="http://schemas.microsoft.com/office/drawing/2016/ink" xmlns:am3d="http://schemas.microsoft.com/office/drawing/2017/model3d" xmlns:o="urn:schemas-microsoft-com:office:office" xmlns:oel="http://schemas.microsoft.com/office/2019/extlst" xmlns:r="http://schemas.openxmlformats.org/officeDocument/2006/relationships" xmlns:m="http://schemas.openxmlformats.org/officeDocument/2006/math" xmlns:v="urn:schemas-microsoft-com:vml" xmlns:wp14="http://schemas.microsoft.com/office/word/2010/wordprocessingDrawing" xmlns:wp="http://schemas.openxmlformats.org/drawingml/2006/wordprocessingDrawing" xmlns:w10="urn:schemas-microsoft-com:office:word" xmlns:w="http://schemas.openxmlformats.org/wordprocessingml/2006/main" xmlns:w14="http://schemas.microsoft.com/office/word/2010/wordml" xmlns:w15="http://schemas.microsoft.com/office/word/2012/wordml" xmlns:w16cex="http://schemas.microsoft.com/office/word/2018/wordml/cex" xmlns:w16cid="http://schemas.microsoft.com/office/word/2016/wordml/cid" xmlns:w16="http://schemas.microsoft.com/office/word/2018/wordml" xmlns:w16sdtdh="http://schemas.microsoft.com/office/word/2020/wordml/sdtdatahash" xmlns:w16se="http://schemas.microsoft.com/office/word/2015/wordml/symex" xmlns:wpg="http://schemas.microsoft.com/office/word/2010/wordprocessingGroup" xmlns:wpi="http://schemas.microsoft.com/office/word/2010/wordprocessingInk" xmlns:wne="http://schemas.microsoft.com/office/word/2006/wordml" xmlns:wps="http://schemas.microsoft.com/office/word/2010/wordprocessingShape" mc:Ignorable="w14 w15 w16se w16cid w16 w16cex w16sdtdh wp14">
   <w:body>
     <w:p>
       <w:pPr>
@@ -16,7 +16,25 @@
           <w:sz w:val="24"/>
           <w:szCs w:val="24"/>
         </w:rPr>
-        <w:t>/images/NumberSystems/Base10_PlaceValues1.png</w:t>
+        <w:t>/images/</w:t>
+      </w:r>
+      <w:proofErr w:type="spellStart"/>
+      <w:r>
+        <w:rPr>
+          <w:rFonts w:ascii="Consolas" w:eastAsiaTheme="minorEastAsia" w:hAnsi="Consolas"/>
+          <w:sz w:val="24"/>
+          <w:szCs w:val="24"/>
+        </w:rPr>
+        <w:t>NumberSystems</w:t>
+      </w:r>
+      <w:proofErr w:type="spellEnd"/>
+      <w:r>
+        <w:rPr>
+          <w:rFonts w:ascii="Consolas" w:eastAsiaTheme="minorEastAsia" w:hAnsi="Consolas"/>
+          <w:sz w:val="24"/>
+          <w:szCs w:val="24"/>
+        </w:rPr>
+        <w:t>/Base10_PlaceValues1.png</w:t>
       </w:r>
     </w:p>
     <w:p>
@@ -432,7 +450,25 @@
           <w:sz w:val="24"/>
           <w:szCs w:val="24"/>
         </w:rPr>
-        <w:t>/images/NumberSystems/Base10_PlaceValues</w:t>
+        <w:t>/images/</w:t>
+      </w:r>
+      <w:proofErr w:type="spellStart"/>
+      <w:r>
+        <w:rPr>
+          <w:rFonts w:ascii="Consolas" w:eastAsiaTheme="minorEastAsia" w:hAnsi="Consolas"/>
+          <w:sz w:val="24"/>
+          <w:szCs w:val="24"/>
+        </w:rPr>
+        <w:t>NumberSystems</w:t>
+      </w:r>
+      <w:proofErr w:type="spellEnd"/>
+      <w:r>
+        <w:rPr>
+          <w:rFonts w:ascii="Consolas" w:eastAsiaTheme="minorEastAsia" w:hAnsi="Consolas"/>
+          <w:sz w:val="24"/>
+          <w:szCs w:val="24"/>
+        </w:rPr>
+        <w:t>/Base10_PlaceValues</w:t>
       </w:r>
       <w:r>
         <w:rPr>
@@ -696,7 +732,7 @@
                 <w:sz w:val="40"/>
                 <w:szCs w:val="40"/>
               </w:rPr>
-              <m:t>10</m:t>
+              <m:t>Base</m:t>
             </m:r>
           </m:e>
           <m:sup>
@@ -742,7 +778,25 @@
           <w:sz w:val="24"/>
           <w:szCs w:val="24"/>
         </w:rPr>
-        <w:t>/images/NumberSystems/</w:t>
+        <w:t>/images/</w:t>
+      </w:r>
+      <w:proofErr w:type="spellStart"/>
+      <w:r>
+        <w:rPr>
+          <w:rFonts w:ascii="Consolas" w:eastAsiaTheme="minorEastAsia" w:hAnsi="Consolas"/>
+          <w:sz w:val="24"/>
+          <w:szCs w:val="24"/>
+        </w:rPr>
+        <w:t>NumberSystems</w:t>
+      </w:r>
+      <w:proofErr w:type="spellEnd"/>
+      <w:r>
+        <w:rPr>
+          <w:rFonts w:ascii="Consolas" w:eastAsiaTheme="minorEastAsia" w:hAnsi="Consolas"/>
+          <w:sz w:val="24"/>
+          <w:szCs w:val="24"/>
+        </w:rPr>
+        <w:t>/</w:t>
       </w:r>
       <w:r>
         <w:rPr>
@@ -1887,7 +1941,25 @@
           <w:sz w:val="24"/>
           <w:szCs w:val="24"/>
         </w:rPr>
-        <w:t>/images/NumberSystems/</w:t>
+        <w:t>/images/</w:t>
+      </w:r>
+      <w:proofErr w:type="spellStart"/>
+      <w:r>
+        <w:rPr>
+          <w:rFonts w:ascii="Consolas" w:eastAsiaTheme="minorEastAsia" w:hAnsi="Consolas"/>
+          <w:sz w:val="24"/>
+          <w:szCs w:val="24"/>
+        </w:rPr>
+        <w:t>NumberSystems</w:t>
+      </w:r>
+      <w:proofErr w:type="spellEnd"/>
+      <w:r>
+        <w:rPr>
+          <w:rFonts w:ascii="Consolas" w:eastAsiaTheme="minorEastAsia" w:hAnsi="Consolas"/>
+          <w:sz w:val="24"/>
+          <w:szCs w:val="24"/>
+        </w:rPr>
+        <w:t>/</w:t>
       </w:r>
       <w:r>
         <w:rPr>
@@ -2807,7 +2879,6 @@
             <w:showingPlcHdr/>
             <w:equation/>
           </w:sdtPr>
-          <w:sdtEndPr/>
           <w:sdtContent>
             <m:oMath>
               <m:r>
@@ -3539,7 +3610,25 @@
           <w:szCs w:val="24"/>
         </w:rPr>
         <w:lastRenderedPageBreak/>
-        <w:t>/images/NumberSystems/</w:t>
+        <w:t>/images/</w:t>
+      </w:r>
+      <w:proofErr w:type="spellStart"/>
+      <w:r>
+        <w:rPr>
+          <w:rFonts w:ascii="Consolas" w:eastAsiaTheme="minorEastAsia" w:hAnsi="Consolas"/>
+          <w:sz w:val="24"/>
+          <w:szCs w:val="24"/>
+        </w:rPr>
+        <w:t>NumberSystems</w:t>
+      </w:r>
+      <w:proofErr w:type="spellEnd"/>
+      <w:r>
+        <w:rPr>
+          <w:rFonts w:ascii="Consolas" w:eastAsiaTheme="minorEastAsia" w:hAnsi="Consolas"/>
+          <w:sz w:val="24"/>
+          <w:szCs w:val="24"/>
+        </w:rPr>
+        <w:t>/</w:t>
       </w:r>
       <w:r>
         <w:rPr>
@@ -6034,7 +6123,25 @@
           <w:sz w:val="24"/>
           <w:szCs w:val="24"/>
         </w:rPr>
-        <w:t>/images/NumberSystems/</w:t>
+        <w:t>/images/</w:t>
+      </w:r>
+      <w:proofErr w:type="spellStart"/>
+      <w:r>
+        <w:rPr>
+          <w:rFonts w:ascii="Consolas" w:eastAsiaTheme="minorEastAsia" w:hAnsi="Consolas"/>
+          <w:sz w:val="24"/>
+          <w:szCs w:val="24"/>
+        </w:rPr>
+        <w:t>NumberSystems</w:t>
+      </w:r>
+      <w:proofErr w:type="spellEnd"/>
+      <w:r>
+        <w:rPr>
+          <w:rFonts w:ascii="Consolas" w:eastAsiaTheme="minorEastAsia" w:hAnsi="Consolas"/>
+          <w:sz w:val="24"/>
+          <w:szCs w:val="24"/>
+        </w:rPr>
+        <w:t>/</w:t>
       </w:r>
       <w:r>
         <w:rPr>
@@ -7117,7 +7224,25 @@
           <w:sz w:val="24"/>
           <w:szCs w:val="24"/>
         </w:rPr>
-        <w:t>/images/NumberSystems/</w:t>
+        <w:t>/images/</w:t>
+      </w:r>
+      <w:proofErr w:type="spellStart"/>
+      <w:r>
+        <w:rPr>
+          <w:rFonts w:ascii="Consolas" w:eastAsiaTheme="minorEastAsia" w:hAnsi="Consolas"/>
+          <w:sz w:val="24"/>
+          <w:szCs w:val="24"/>
+        </w:rPr>
+        <w:t>NumberSystems</w:t>
+      </w:r>
+      <w:proofErr w:type="spellEnd"/>
+      <w:r>
+        <w:rPr>
+          <w:rFonts w:ascii="Consolas" w:eastAsiaTheme="minorEastAsia" w:hAnsi="Consolas"/>
+          <w:sz w:val="24"/>
+          <w:szCs w:val="24"/>
+        </w:rPr>
+        <w:t>/</w:t>
       </w:r>
       <w:r>
         <w:rPr>
@@ -7891,7 +8016,25 @@
           <w:szCs w:val="24"/>
         </w:rPr>
         <w:lastRenderedPageBreak/>
-        <w:t xml:space="preserve">Some kinda of relationship between Hex and Binary. </w:t>
+        <w:t xml:space="preserve">Some </w:t>
+      </w:r>
+      <w:proofErr w:type="spellStart"/>
+      <w:r>
+        <w:rPr>
+          <w:rFonts w:ascii="Consolas" w:eastAsiaTheme="minorEastAsia" w:hAnsi="Consolas"/>
+          <w:sz w:val="24"/>
+          <w:szCs w:val="24"/>
+        </w:rPr>
+        <w:t>kinda</w:t>
+      </w:r>
+      <w:proofErr w:type="spellEnd"/>
+      <w:r>
+        <w:rPr>
+          <w:rFonts w:ascii="Consolas" w:eastAsiaTheme="minorEastAsia" w:hAnsi="Consolas"/>
+          <w:sz w:val="24"/>
+          <w:szCs w:val="24"/>
+        </w:rPr>
+        <w:t xml:space="preserve"> of relationship between Hex and Binary. </w:t>
       </w:r>
       <w:r>
         <w:rPr>
@@ -9315,34 +9458,7 @@
               <w:sz w:val="40"/>
               <w:szCs w:val="40"/>
             </w:rPr>
-            <m:t xml:space="preserve">0 </m:t>
-          </m:r>
-          <m:r>
-            <w:rPr>
-              <w:rFonts w:ascii="Cambria Math" w:eastAsiaTheme="minorEastAsia" w:hAnsi="Cambria Math"/>
-              <w:color w:val="2F5496" w:themeColor="accent1" w:themeShade="BF"/>
-              <w:sz w:val="40"/>
-              <w:szCs w:val="40"/>
-            </w:rPr>
-            <m:t>1 0 0 1</m:t>
-          </m:r>
-          <m:r>
-            <w:rPr>
-              <w:rFonts w:ascii="Cambria Math" w:eastAsiaTheme="minorEastAsia" w:hAnsi="Cambria Math"/>
-              <w:color w:val="2F5496" w:themeColor="accent1" w:themeShade="BF"/>
-              <w:sz w:val="40"/>
-              <w:szCs w:val="40"/>
-            </w:rPr>
-            <m:t xml:space="preserve"> .</m:t>
-          </m:r>
-          <m:r>
-            <w:rPr>
-              <w:rFonts w:ascii="Cambria Math" w:eastAsiaTheme="minorEastAsia" w:hAnsi="Cambria Math"/>
-              <w:color w:val="2F5496" w:themeColor="accent1" w:themeShade="BF"/>
-              <w:sz w:val="40"/>
-              <w:szCs w:val="40"/>
-            </w:rPr>
-            <m:t xml:space="preserve"> 1 0 </m:t>
+            <m:t xml:space="preserve">0 1 0 0 1 . 1 0 </m:t>
           </m:r>
           <m:sSub>
             <m:sSubPr>
@@ -9465,16 +9581,7 @@
               <w:sz w:val="40"/>
               <w:szCs w:val="40"/>
             </w:rPr>
-            <m:t>0</m:t>
-          </m:r>
-          <m:r>
-            <w:rPr>
-              <w:rFonts w:ascii="Cambria Math" w:eastAsiaTheme="minorEastAsia" w:hAnsi="Cambria Math"/>
-              <w:color w:val="385623" w:themeColor="accent6" w:themeShade="80"/>
-              <w:sz w:val="40"/>
-              <w:szCs w:val="40"/>
-            </w:rPr>
-            <m:t>.125</m:t>
+            <m:t>0.125</m:t>
           </m:r>
           <m:r>
             <m:rPr>
@@ -9729,15 +9836,7 @@
               <w:sz w:val="40"/>
               <w:szCs w:val="40"/>
             </w:rPr>
-            <m:t xml:space="preserve">  </m:t>
-          </m:r>
-          <m:r>
-            <w:rPr>
-              <w:rFonts w:ascii="Cambria Math" w:eastAsiaTheme="minorEastAsia" w:hAnsi="Cambria Math"/>
-              <w:sz w:val="40"/>
-              <w:szCs w:val="40"/>
-            </w:rPr>
-            <m:t xml:space="preserve">=   </m:t>
+            <m:t xml:space="preserve">  =   </m:t>
           </m:r>
           <m:r>
             <w:rPr>
@@ -9825,15 +9924,7 @@
               <w:sz w:val="40"/>
               <w:szCs w:val="40"/>
             </w:rPr>
-            <m:t xml:space="preserve">  </m:t>
-          </m:r>
-          <m:r>
-            <w:rPr>
-              <w:rFonts w:ascii="Cambria Math" w:eastAsiaTheme="minorEastAsia" w:hAnsi="Cambria Math"/>
-              <w:sz w:val="40"/>
-              <w:szCs w:val="40"/>
-            </w:rPr>
-            <m:t xml:space="preserve">=   </m:t>
+            <m:t xml:space="preserve">  =   </m:t>
           </m:r>
           <m:r>
             <w:rPr>
@@ -9921,15 +10012,7 @@
               <w:sz w:val="40"/>
               <w:szCs w:val="40"/>
             </w:rPr>
-            <m:t xml:space="preserve">  </m:t>
-          </m:r>
-          <m:r>
-            <w:rPr>
-              <w:rFonts w:ascii="Cambria Math" w:eastAsiaTheme="minorEastAsia" w:hAnsi="Cambria Math"/>
-              <w:sz w:val="40"/>
-              <w:szCs w:val="40"/>
-            </w:rPr>
-            <m:t xml:space="preserve">=   </m:t>
+            <m:t xml:space="preserve">  =   </m:t>
           </m:r>
           <m:r>
             <w:rPr>
@@ -10017,15 +10100,7 @@
               <w:sz w:val="40"/>
               <w:szCs w:val="40"/>
             </w:rPr>
-            <m:t xml:space="preserve">  </m:t>
-          </m:r>
-          <m:r>
-            <w:rPr>
-              <w:rFonts w:ascii="Cambria Math" w:eastAsiaTheme="minorEastAsia" w:hAnsi="Cambria Math"/>
-              <w:sz w:val="40"/>
-              <w:szCs w:val="40"/>
-            </w:rPr>
-            <m:t xml:space="preserve">=   </m:t>
+            <m:t xml:space="preserve">  =   </m:t>
           </m:r>
           <m:r>
             <w:rPr>
@@ -10055,47 +10130,7 @@
               <w:sz w:val="40"/>
               <w:szCs w:val="40"/>
             </w:rPr>
-            <m:t xml:space="preserve">            </m:t>
-          </m:r>
-          <m:r>
-            <w:rPr>
-              <w:rFonts w:ascii="Cambria Math" w:eastAsiaTheme="minorEastAsia" w:hAnsi="Cambria Math"/>
-              <w:sz w:val="40"/>
-              <w:szCs w:val="40"/>
-            </w:rPr>
-            <m:t xml:space="preserve">      Sign Bit</m:t>
-          </m:r>
-          <m:r>
-            <w:rPr>
-              <w:rFonts w:ascii="Cambria Math" w:eastAsiaTheme="minorEastAsia" w:hAnsi="Cambria Math"/>
-              <w:sz w:val="40"/>
-              <w:szCs w:val="40"/>
-            </w:rPr>
-            <m:t xml:space="preserve">     </m:t>
-          </m:r>
-          <m:r>
-            <w:rPr>
-              <w:rFonts w:ascii="Cambria Math" w:eastAsiaTheme="minorEastAsia" w:hAnsi="Cambria Math"/>
-              <w:sz w:val="40"/>
-              <w:szCs w:val="40"/>
-            </w:rPr>
-            <m:t xml:space="preserve">  </m:t>
-          </m:r>
-          <m:r>
-            <w:rPr>
-              <w:rFonts w:ascii="Cambria Math" w:eastAsiaTheme="minorEastAsia" w:hAnsi="Cambria Math"/>
-              <w:sz w:val="40"/>
-              <w:szCs w:val="40"/>
-            </w:rPr>
-            <m:t>=</m:t>
-          </m:r>
-          <m:r>
-            <w:rPr>
-              <w:rFonts w:ascii="Cambria Math" w:eastAsiaTheme="minorEastAsia" w:hAnsi="Cambria Math"/>
-              <w:sz w:val="40"/>
-              <w:szCs w:val="40"/>
-            </w:rPr>
-            <m:t xml:space="preserve"> </m:t>
+            <m:t xml:space="preserve">                  Sign Bit       = </m:t>
           </m:r>
           <m:r>
             <w:rPr>
@@ -10129,23 +10164,7 @@
               <w:sz w:val="40"/>
               <w:szCs w:val="40"/>
             </w:rPr>
-            <m:t xml:space="preserve">                           </m:t>
-          </m:r>
-          <m:r>
-            <w:rPr>
-              <w:rFonts w:ascii="Cambria Math" w:eastAsiaTheme="minorEastAsia" w:hAnsi="Cambria Math"/>
-              <w:sz w:val="40"/>
-              <w:szCs w:val="40"/>
-            </w:rPr>
-            <m:t xml:space="preserve">               </m:t>
-          </m:r>
-          <m:r>
-            <w:rPr>
-              <w:rFonts w:ascii="Cambria Math" w:eastAsiaTheme="minorEastAsia" w:hAnsi="Cambria Math"/>
-              <w:sz w:val="40"/>
-              <w:szCs w:val="40"/>
-            </w:rPr>
-            <m:t xml:space="preserve"> =</m:t>
+            <m:t xml:space="preserve">                                           =</m:t>
           </m:r>
           <m:sSub>
             <m:sSubPr>
@@ -10167,25 +10186,7 @@
                   <w:sz w:val="40"/>
                   <w:szCs w:val="40"/>
                 </w:rPr>
-                <m:t xml:space="preserve"> </m:t>
-              </m:r>
-              <m:r>
-                <w:rPr>
-                  <w:rFonts w:ascii="Cambria Math" w:eastAsiaTheme="minorEastAsia" w:hAnsi="Cambria Math"/>
-                  <w:color w:val="385623" w:themeColor="accent6" w:themeShade="80"/>
-                  <w:sz w:val="40"/>
-                  <w:szCs w:val="40"/>
-                </w:rPr>
-                <m:t>+</m:t>
-              </m:r>
-              <m:r>
-                <w:rPr>
-                  <w:rFonts w:ascii="Cambria Math" w:eastAsiaTheme="minorEastAsia" w:hAnsi="Cambria Math"/>
-                  <w:color w:val="385623" w:themeColor="accent6" w:themeShade="80"/>
-                  <w:sz w:val="40"/>
-                  <w:szCs w:val="40"/>
-                </w:rPr>
-                <m:t>9.625</m:t>
+                <m:t xml:space="preserve"> +9.625</m:t>
               </m:r>
             </m:e>
             <m:sub>
@@ -10663,7 +10664,7 @@
 </file>
 
 <file path=word/glossary/document.xml><?xml version="1.0" encoding="utf-8"?>
-<w:glossaryDocument xmlns:wpc="http://schemas.microsoft.com/office/word/2010/wordprocessingCanvas" xmlns:cx="http://schemas.microsoft.com/office/drawing/2014/chartex" xmlns:cx1="http://schemas.microsoft.com/office/drawing/2015/9/8/chartex" xmlns:cx2="http://schemas.microsoft.com/office/drawing/2015/10/21/chartex" xmlns:cx3="http://schemas.microsoft.com/office/drawing/2016/5/9/chartex" xmlns:cx4="http://schemas.microsoft.com/office/drawing/2016/5/10/chartex" xmlns:cx5="http://schemas.microsoft.com/office/drawing/2016/5/11/chartex" xmlns:cx6="http://schemas.microsoft.com/office/drawing/2016/5/12/chartex" xmlns:cx7="http://schemas.microsoft.com/office/drawing/2016/5/13/chartex" xmlns:cx8="http://schemas.microsoft.com/office/drawing/2016/5/14/chartex" xmlns:mc="http://schemas.openxmlformats.org/markup-compatibility/2006" xmlns:aink="http://schemas.microsoft.com/office/drawing/2016/ink" xmlns:am3d="http://schemas.microsoft.com/office/drawing/2017/model3d" xmlns:o="urn:schemas-microsoft-com:office:office" xmlns:r="http://schemas.openxmlformats.org/officeDocument/2006/relationships" xmlns:m="http://schemas.openxmlformats.org/officeDocument/2006/math" xmlns:v="urn:schemas-microsoft-com:vml" xmlns:wp14="http://schemas.microsoft.com/office/word/2010/wordprocessingDrawing" xmlns:wp="http://schemas.openxmlformats.org/drawingml/2006/wordprocessingDrawing" xmlns:w10="urn:schemas-microsoft-com:office:word" xmlns:w="http://schemas.openxmlformats.org/wordprocessingml/2006/main" xmlns:w14="http://schemas.microsoft.com/office/word/2010/wordml" xmlns:w15="http://schemas.microsoft.com/office/word/2012/wordml" xmlns:w16cex="http://schemas.microsoft.com/office/word/2018/wordml/cex" xmlns:w16cid="http://schemas.microsoft.com/office/word/2016/wordml/cid" xmlns:w16="http://schemas.microsoft.com/office/word/2018/wordml" xmlns:w16sdtdh="http://schemas.microsoft.com/office/word/2020/wordml/sdtdatahash" xmlns:w16se="http://schemas.microsoft.com/office/word/2015/wordml/symex" xmlns:wpg="http://schemas.microsoft.com/office/word/2010/wordprocessingGroup" xmlns:wpi="http://schemas.microsoft.com/office/word/2010/wordprocessingInk" xmlns:wne="http://schemas.microsoft.com/office/word/2006/wordml" xmlns:wps="http://schemas.microsoft.com/office/word/2010/wordprocessingShape" mc:Ignorable="w14 w15 w16se w16cid w16 w16cex w16sdtdh wp14">
+<w:glossaryDocument xmlns:wpc="http://schemas.microsoft.com/office/word/2010/wordprocessingCanvas" xmlns:cx="http://schemas.microsoft.com/office/drawing/2014/chartex" xmlns:cx1="http://schemas.microsoft.com/office/drawing/2015/9/8/chartex" xmlns:cx2="http://schemas.microsoft.com/office/drawing/2015/10/21/chartex" xmlns:cx3="http://schemas.microsoft.com/office/drawing/2016/5/9/chartex" xmlns:cx4="http://schemas.microsoft.com/office/drawing/2016/5/10/chartex" xmlns:cx5="http://schemas.microsoft.com/office/drawing/2016/5/11/chartex" xmlns:cx6="http://schemas.microsoft.com/office/drawing/2016/5/12/chartex" xmlns:cx7="http://schemas.microsoft.com/office/drawing/2016/5/13/chartex" xmlns:cx8="http://schemas.microsoft.com/office/drawing/2016/5/14/chartex" xmlns:mc="http://schemas.openxmlformats.org/markup-compatibility/2006" xmlns:aink="http://schemas.microsoft.com/office/drawing/2016/ink" xmlns:am3d="http://schemas.microsoft.com/office/drawing/2017/model3d" xmlns:o="urn:schemas-microsoft-com:office:office" xmlns:oel="http://schemas.microsoft.com/office/2019/extlst" xmlns:r="http://schemas.openxmlformats.org/officeDocument/2006/relationships" xmlns:m="http://schemas.openxmlformats.org/officeDocument/2006/math" xmlns:v="urn:schemas-microsoft-com:vml" xmlns:wp14="http://schemas.microsoft.com/office/word/2010/wordprocessingDrawing" xmlns:wp="http://schemas.openxmlformats.org/drawingml/2006/wordprocessingDrawing" xmlns:w10="urn:schemas-microsoft-com:office:word" xmlns:w="http://schemas.openxmlformats.org/wordprocessingml/2006/main" xmlns:w14="http://schemas.microsoft.com/office/word/2010/wordml" xmlns:w15="http://schemas.microsoft.com/office/word/2012/wordml" xmlns:w16cex="http://schemas.microsoft.com/office/word/2018/wordml/cex" xmlns:w16cid="http://schemas.microsoft.com/office/word/2016/wordml/cid" xmlns:w16="http://schemas.microsoft.com/office/word/2018/wordml" xmlns:w16sdtdh="http://schemas.microsoft.com/office/word/2020/wordml/sdtdatahash" xmlns:w16se="http://schemas.microsoft.com/office/word/2015/wordml/symex" xmlns:wpg="http://schemas.microsoft.com/office/word/2010/wordprocessingGroup" xmlns:wpi="http://schemas.microsoft.com/office/word/2010/wordprocessingInk" xmlns:wne="http://schemas.microsoft.com/office/word/2006/wordml" xmlns:wps="http://schemas.microsoft.com/office/word/2010/wordprocessingShape" mc:Ignorable="w14 w15 w16se w16cid w16 w16cex w16sdtdh wp14">
   <w:docParts>
     <w:docPart>
       <w:docPartPr>
@@ -10759,6 +10760,7 @@
   <w:rsids>
     <w:rsidRoot w:val="00DE6582"/>
     <w:rsid w:val="0007411D"/>
+    <w:rsid w:val="007B4EB6"/>
     <w:rsid w:val="007F775A"/>
     <w:rsid w:val="00891552"/>
     <w:rsid w:val="00DE6582"/>

</xml_diff>